<commit_message>
bo sung file doc
</commit_message>
<xml_diff>
--- a/07_18127022_18127257_18127215.docx
+++ b/07_18127022_18127257_18127215.docx
@@ -3390,6 +3390,19 @@
           </w:p>
           <w:p>
             <w:pPr>
+              <w:pStyle w:val="oancuaDanhsach"/>
+              <w:numPr>
+                <w:ilvl w:val="0"/>
+                <w:numId w:val="7"/>
+              </w:numPr>
+              <w:cnfStyle w:val="000000100000" w:firstRow="0" w:lastRow="0" w:firstColumn="0" w:lastColumn="0" w:oddVBand="0" w:evenVBand="0" w:oddHBand="1" w:evenHBand="0" w:firstRowFirstColumn="0" w:firstRowLastColumn="0" w:lastRowFirstColumn="0" w:lastRowLastColumn="0"/>
+            </w:pPr>
+            <w:r>
+              <w:t>Quách Phú Thành</w:t>
+            </w:r>
+          </w:p>
+          <w:p>
+            <w:pPr>
               <w:cnfStyle w:val="000000100000" w:firstRow="0" w:lastRow="0" w:firstColumn="0" w:lastColumn="0" w:oddVBand="0" w:evenVBand="0" w:oddHBand="1" w:evenHBand="0" w:firstRowFirstColumn="0" w:firstRowLastColumn="0" w:lastRowFirstColumn="0" w:lastRowLastColumn="0"/>
             </w:pPr>
           </w:p>
@@ -3430,7 +3443,35 @@
             <w:cnfStyle w:val="001000000000" w:firstRow="0" w:lastRow="0" w:firstColumn="1" w:lastColumn="0" w:oddVBand="0" w:evenVBand="0" w:oddHBand="0" w:evenHBand="0" w:firstRowFirstColumn="0" w:firstRowLastColumn="0" w:lastRowFirstColumn="0" w:lastRowLastColumn="0"/>
             <w:tcW w:w="2577" w:type="dxa"/>
           </w:tcPr>
-          <w:p/>
+          <w:p>
+            <w:pPr>
+              <w:rPr>
+                <w:b w:val="0"/>
+                <w:bCs w:val="0"/>
+              </w:rPr>
+            </w:pPr>
+            <w:r>
+              <w:rPr>
+                <w:b w:val="0"/>
+                <w:bCs w:val="0"/>
+              </w:rPr>
+              <w:t xml:space="preserve">Cài đặt </w:t>
+            </w:r>
+            <w:r>
+              <w:rPr>
+                <w:b w:val="0"/>
+                <w:bCs w:val="0"/>
+              </w:rPr>
+              <w:t xml:space="preserve">các chính sách </w:t>
+            </w:r>
+            <w:r>
+              <w:rPr>
+                <w:b w:val="0"/>
+                <w:bCs w:val="0"/>
+              </w:rPr>
+              <w:t>RBAC + DAC</w:t>
+            </w:r>
+          </w:p>
         </w:tc>
         <w:tc>
           <w:tcPr>
@@ -3438,8 +3479,21 @@
           </w:tcPr>
           <w:p>
             <w:pPr>
+              <w:pStyle w:val="oancuaDanhsach"/>
+              <w:numPr>
+                <w:ilvl w:val="0"/>
+                <w:numId w:val="7"/>
+              </w:numPr>
               <w:cnfStyle w:val="000000000000" w:firstRow="0" w:lastRow="0" w:firstColumn="0" w:lastColumn="0" w:oddVBand="0" w:evenVBand="0" w:oddHBand="0" w:evenHBand="0" w:firstRowFirstColumn="0" w:firstRowLastColumn="0" w:lastRowFirstColumn="0" w:lastRowLastColumn="0"/>
             </w:pPr>
+            <w:r>
+              <w:t>Quách Phú Thành</w:t>
+            </w:r>
+          </w:p>
+          <w:p>
+            <w:pPr>
+              <w:cnfStyle w:val="000000000000" w:firstRow="0" w:lastRow="0" w:firstColumn="0" w:lastColumn="0" w:oddVBand="0" w:evenVBand="0" w:oddHBand="0" w:evenHBand="0" w:firstRowFirstColumn="0" w:firstRowLastColumn="0" w:lastRowFirstColumn="0" w:lastRowLastColumn="0"/>
+            </w:pPr>
           </w:p>
         </w:tc>
         <w:tc>
@@ -3450,6 +3504,9 @@
             <w:pPr>
               <w:cnfStyle w:val="000000000000" w:firstRow="0" w:lastRow="0" w:firstColumn="0" w:lastColumn="0" w:oddVBand="0" w:evenVBand="0" w:oddHBand="0" w:evenHBand="0" w:firstRowFirstColumn="0" w:firstRowLastColumn="0" w:lastRowFirstColumn="0" w:lastRowLastColumn="0"/>
             </w:pPr>
+            <w:r>
+              <w:t>100%</w:t>
+            </w:r>
           </w:p>
         </w:tc>
         <w:tc>
@@ -3460,6 +3517,9 @@
             <w:pPr>
               <w:cnfStyle w:val="000000000000" w:firstRow="0" w:lastRow="0" w:firstColumn="0" w:lastColumn="0" w:oddVBand="0" w:evenVBand="0" w:oddHBand="0" w:evenHBand="0" w:firstRowFirstColumn="0" w:firstRowLastColumn="0" w:lastRowFirstColumn="0" w:lastRowLastColumn="0"/>
             </w:pPr>
+            <w:r>
+              <w:t>Không có</w:t>
+            </w:r>
           </w:p>
         </w:tc>
       </w:tr>
@@ -3473,7 +3533,21 @@
             <w:cnfStyle w:val="001000000000" w:firstRow="0" w:lastRow="0" w:firstColumn="1" w:lastColumn="0" w:oddVBand="0" w:evenVBand="0" w:oddHBand="0" w:evenHBand="0" w:firstRowFirstColumn="0" w:firstRowLastColumn="0" w:lastRowFirstColumn="0" w:lastRowLastColumn="0"/>
             <w:tcW w:w="2577" w:type="dxa"/>
           </w:tcPr>
-          <w:p/>
+          <w:p>
+            <w:pPr>
+              <w:rPr>
+                <w:b w:val="0"/>
+                <w:bCs w:val="0"/>
+              </w:rPr>
+            </w:pPr>
+            <w:r>
+              <w:rPr>
+                <w:b w:val="0"/>
+                <w:bCs w:val="0"/>
+              </w:rPr>
+              <w:t>Tạo user, role và insert dữ liệu</w:t>
+            </w:r>
+          </w:p>
         </w:tc>
         <w:tc>
           <w:tcPr>
@@ -3481,8 +3555,16 @@
           </w:tcPr>
           <w:p>
             <w:pPr>
+              <w:pStyle w:val="oancuaDanhsach"/>
+              <w:numPr>
+                <w:ilvl w:val="0"/>
+                <w:numId w:val="7"/>
+              </w:numPr>
               <w:cnfStyle w:val="000000100000" w:firstRow="0" w:lastRow="0" w:firstColumn="0" w:lastColumn="0" w:oddVBand="0" w:evenVBand="0" w:oddHBand="1" w:evenHBand="0" w:firstRowFirstColumn="0" w:firstRowLastColumn="0" w:lastRowFirstColumn="0" w:lastRowLastColumn="0"/>
             </w:pPr>
+            <w:r>
+              <w:t>Trần Huy Vũ</w:t>
+            </w:r>
           </w:p>
         </w:tc>
         <w:tc>
@@ -3493,6 +3575,9 @@
             <w:pPr>
               <w:cnfStyle w:val="000000100000" w:firstRow="0" w:lastRow="0" w:firstColumn="0" w:lastColumn="0" w:oddVBand="0" w:evenVBand="0" w:oddHBand="1" w:evenHBand="0" w:firstRowFirstColumn="0" w:firstRowLastColumn="0" w:lastRowFirstColumn="0" w:lastRowLastColumn="0"/>
             </w:pPr>
+            <w:r>
+              <w:t>100%</w:t>
+            </w:r>
           </w:p>
         </w:tc>
         <w:tc>
@@ -3503,12 +3588,560 @@
             <w:pPr>
               <w:cnfStyle w:val="000000100000" w:firstRow="0" w:lastRow="0" w:firstColumn="0" w:lastColumn="0" w:oddVBand="0" w:evenVBand="0" w:oddHBand="1" w:evenHBand="0" w:firstRowFirstColumn="0" w:firstRowLastColumn="0" w:lastRowFirstColumn="0" w:lastRowLastColumn="0"/>
             </w:pPr>
+            <w:r>
+              <w:t>Không có</w:t>
+            </w:r>
+          </w:p>
+        </w:tc>
+      </w:tr>
+      <w:tr>
+        <w:trPr>
+          <w:trHeight w:val="247"/>
+        </w:trPr>
+        <w:tc>
+          <w:tcPr>
+            <w:cnfStyle w:val="001000000000" w:firstRow="0" w:lastRow="0" w:firstColumn="1" w:lastColumn="0" w:oddVBand="0" w:evenVBand="0" w:oddHBand="0" w:evenHBand="0" w:firstRowFirstColumn="0" w:firstRowLastColumn="0" w:lastRowFirstColumn="0" w:lastRowLastColumn="0"/>
+            <w:tcW w:w="2577" w:type="dxa"/>
+          </w:tcPr>
+          <w:p>
+            <w:pPr>
+              <w:rPr>
+                <w:b w:val="0"/>
+                <w:bCs w:val="0"/>
+              </w:rPr>
+            </w:pPr>
+            <w:r>
+              <w:rPr>
+                <w:b w:val="0"/>
+                <w:bCs w:val="0"/>
+              </w:rPr>
+              <w:t xml:space="preserve">Cài đặt </w:t>
+            </w:r>
+            <w:r>
+              <w:rPr>
+                <w:b w:val="0"/>
+                <w:bCs w:val="0"/>
+              </w:rPr>
+              <w:t xml:space="preserve">các chính sách </w:t>
+            </w:r>
+            <w:r>
+              <w:rPr>
+                <w:b w:val="0"/>
+                <w:bCs w:val="0"/>
+              </w:rPr>
+              <w:t>VPD</w:t>
+            </w:r>
+          </w:p>
+        </w:tc>
+        <w:tc>
+          <w:tcPr>
+            <w:tcW w:w="2577" w:type="dxa"/>
+          </w:tcPr>
+          <w:p>
+            <w:pPr>
+              <w:pStyle w:val="oancuaDanhsach"/>
+              <w:numPr>
+                <w:ilvl w:val="0"/>
+                <w:numId w:val="7"/>
+              </w:numPr>
+              <w:cnfStyle w:val="000000000000" w:firstRow="0" w:lastRow="0" w:firstColumn="0" w:lastColumn="0" w:oddVBand="0" w:evenVBand="0" w:oddHBand="0" w:evenHBand="0" w:firstRowFirstColumn="0" w:firstRowLastColumn="0" w:lastRowFirstColumn="0" w:lastRowLastColumn="0"/>
+            </w:pPr>
+            <w:r>
+              <w:t>Quách Phú Thành</w:t>
+            </w:r>
+          </w:p>
+        </w:tc>
+        <w:tc>
+          <w:tcPr>
+            <w:tcW w:w="2577" w:type="dxa"/>
+          </w:tcPr>
+          <w:p>
+            <w:pPr>
+              <w:cnfStyle w:val="000000000000" w:firstRow="0" w:lastRow="0" w:firstColumn="0" w:lastColumn="0" w:oddVBand="0" w:evenVBand="0" w:oddHBand="0" w:evenHBand="0" w:firstRowFirstColumn="0" w:firstRowLastColumn="0" w:lastRowFirstColumn="0" w:lastRowLastColumn="0"/>
+            </w:pPr>
+            <w:r>
+              <w:t>100%</w:t>
+            </w:r>
+          </w:p>
+        </w:tc>
+        <w:tc>
+          <w:tcPr>
+            <w:tcW w:w="2577" w:type="dxa"/>
+          </w:tcPr>
+          <w:p>
+            <w:pPr>
+              <w:cnfStyle w:val="000000000000" w:firstRow="0" w:lastRow="0" w:firstColumn="0" w:lastColumn="0" w:oddVBand="0" w:evenVBand="0" w:oddHBand="0" w:evenHBand="0" w:firstRowFirstColumn="0" w:firstRowLastColumn="0" w:lastRowFirstColumn="0" w:lastRowLastColumn="0"/>
+            </w:pPr>
+            <w:r>
+              <w:t>Không có</w:t>
+            </w:r>
+          </w:p>
+        </w:tc>
+      </w:tr>
+      <w:tr>
+        <w:trPr>
+          <w:cnfStyle w:val="000000100000" w:firstRow="0" w:lastRow="0" w:firstColumn="0" w:lastColumn="0" w:oddVBand="0" w:evenVBand="0" w:oddHBand="1" w:evenHBand="0" w:firstRowFirstColumn="0" w:firstRowLastColumn="0" w:lastRowFirstColumn="0" w:lastRowLastColumn="0"/>
+          <w:trHeight w:val="247"/>
+        </w:trPr>
+        <w:tc>
+          <w:tcPr>
+            <w:cnfStyle w:val="001000000000" w:firstRow="0" w:lastRow="0" w:firstColumn="1" w:lastColumn="0" w:oddVBand="0" w:evenVBand="0" w:oddHBand="0" w:evenHBand="0" w:firstRowFirstColumn="0" w:firstRowLastColumn="0" w:lastRowFirstColumn="0" w:lastRowLastColumn="0"/>
+            <w:tcW w:w="2577" w:type="dxa"/>
+          </w:tcPr>
+          <w:p>
+            <w:pPr>
+              <w:rPr>
+                <w:b w:val="0"/>
+                <w:bCs w:val="0"/>
+              </w:rPr>
+            </w:pPr>
+            <w:r>
+              <w:rPr>
+                <w:b w:val="0"/>
+                <w:bCs w:val="0"/>
+              </w:rPr>
+              <w:lastRenderedPageBreak/>
+              <w:t xml:space="preserve">Cài đặt các chính sách </w:t>
+            </w:r>
+            <w:r>
+              <w:rPr>
+                <w:b w:val="0"/>
+                <w:bCs w:val="0"/>
+              </w:rPr>
+              <w:t>mã hóa</w:t>
+            </w:r>
+          </w:p>
+        </w:tc>
+        <w:tc>
+          <w:tcPr>
+            <w:tcW w:w="2577" w:type="dxa"/>
+          </w:tcPr>
+          <w:p>
+            <w:pPr>
+              <w:pStyle w:val="oancuaDanhsach"/>
+              <w:numPr>
+                <w:ilvl w:val="0"/>
+                <w:numId w:val="7"/>
+              </w:numPr>
+              <w:cnfStyle w:val="000000100000" w:firstRow="0" w:lastRow="0" w:firstColumn="0" w:lastColumn="0" w:oddVBand="0" w:evenVBand="0" w:oddHBand="1" w:evenHBand="0" w:firstRowFirstColumn="0" w:firstRowLastColumn="0" w:lastRowFirstColumn="0" w:lastRowLastColumn="0"/>
+            </w:pPr>
+            <w:r>
+              <w:t>Quách Phú Thành</w:t>
+            </w:r>
+          </w:p>
+        </w:tc>
+        <w:tc>
+          <w:tcPr>
+            <w:tcW w:w="2577" w:type="dxa"/>
+          </w:tcPr>
+          <w:p>
+            <w:pPr>
+              <w:cnfStyle w:val="000000100000" w:firstRow="0" w:lastRow="0" w:firstColumn="0" w:lastColumn="0" w:oddVBand="0" w:evenVBand="0" w:oddHBand="1" w:evenHBand="0" w:firstRowFirstColumn="0" w:firstRowLastColumn="0" w:lastRowFirstColumn="0" w:lastRowLastColumn="0"/>
+            </w:pPr>
+            <w:r>
+              <w:t>100%</w:t>
+            </w:r>
+          </w:p>
+        </w:tc>
+        <w:tc>
+          <w:tcPr>
+            <w:tcW w:w="2577" w:type="dxa"/>
+          </w:tcPr>
+          <w:p>
+            <w:pPr>
+              <w:cnfStyle w:val="000000100000" w:firstRow="0" w:lastRow="0" w:firstColumn="0" w:lastColumn="0" w:oddVBand="0" w:evenVBand="0" w:oddHBand="1" w:evenHBand="0" w:firstRowFirstColumn="0" w:firstRowLastColumn="0" w:lastRowFirstColumn="0" w:lastRowLastColumn="0"/>
+            </w:pPr>
+            <w:r>
+              <w:t>Không có</w:t>
+            </w:r>
+          </w:p>
+        </w:tc>
+      </w:tr>
+      <w:tr>
+        <w:trPr>
+          <w:trHeight w:val="247"/>
+        </w:trPr>
+        <w:tc>
+          <w:tcPr>
+            <w:cnfStyle w:val="001000000000" w:firstRow="0" w:lastRow="0" w:firstColumn="1" w:lastColumn="0" w:oddVBand="0" w:evenVBand="0" w:oddHBand="0" w:evenHBand="0" w:firstRowFirstColumn="0" w:firstRowLastColumn="0" w:lastRowFirstColumn="0" w:lastRowLastColumn="0"/>
+            <w:tcW w:w="2577" w:type="dxa"/>
+          </w:tcPr>
+          <w:p>
+            <w:pPr>
+              <w:rPr>
+                <w:b w:val="0"/>
+                <w:bCs w:val="0"/>
+              </w:rPr>
+            </w:pPr>
+            <w:r>
+              <w:rPr>
+                <w:b w:val="0"/>
+                <w:bCs w:val="0"/>
+              </w:rPr>
+              <w:t>Cài đặt cơ chế mật khẩu + cơ chế hạn chế SQL Injection khi đăng nhập</w:t>
+            </w:r>
+          </w:p>
+        </w:tc>
+        <w:tc>
+          <w:tcPr>
+            <w:tcW w:w="2577" w:type="dxa"/>
+          </w:tcPr>
+          <w:p>
+            <w:pPr>
+              <w:pStyle w:val="oancuaDanhsach"/>
+              <w:numPr>
+                <w:ilvl w:val="0"/>
+                <w:numId w:val="7"/>
+              </w:numPr>
+              <w:cnfStyle w:val="000000000000" w:firstRow="0" w:lastRow="0" w:firstColumn="0" w:lastColumn="0" w:oddVBand="0" w:evenVBand="0" w:oddHBand="0" w:evenHBand="0" w:firstRowFirstColumn="0" w:firstRowLastColumn="0" w:lastRowFirstColumn="0" w:lastRowLastColumn="0"/>
+            </w:pPr>
+            <w:r>
+              <w:t>Phạm Ngọc Thùy Trang</w:t>
+            </w:r>
+          </w:p>
+        </w:tc>
+        <w:tc>
+          <w:tcPr>
+            <w:tcW w:w="2577" w:type="dxa"/>
+          </w:tcPr>
+          <w:p>
+            <w:pPr>
+              <w:cnfStyle w:val="000000000000" w:firstRow="0" w:lastRow="0" w:firstColumn="0" w:lastColumn="0" w:oddVBand="0" w:evenVBand="0" w:oddHBand="0" w:evenHBand="0" w:firstRowFirstColumn="0" w:firstRowLastColumn="0" w:lastRowFirstColumn="0" w:lastRowLastColumn="0"/>
+            </w:pPr>
+            <w:r>
+              <w:t>100%</w:t>
+            </w:r>
+          </w:p>
+        </w:tc>
+        <w:tc>
+          <w:tcPr>
+            <w:tcW w:w="2577" w:type="dxa"/>
+          </w:tcPr>
+          <w:p>
+            <w:pPr>
+              <w:cnfStyle w:val="000000000000" w:firstRow="0" w:lastRow="0" w:firstColumn="0" w:lastColumn="0" w:oddVBand="0" w:evenVBand="0" w:oddHBand="0" w:evenHBand="0" w:firstRowFirstColumn="0" w:firstRowLastColumn="0" w:lastRowFirstColumn="0" w:lastRowLastColumn="0"/>
+            </w:pPr>
+            <w:r>
+              <w:t>Không có</w:t>
+            </w:r>
+          </w:p>
+        </w:tc>
+      </w:tr>
+      <w:tr>
+        <w:trPr>
+          <w:cnfStyle w:val="000000100000" w:firstRow="0" w:lastRow="0" w:firstColumn="0" w:lastColumn="0" w:oddVBand="0" w:evenVBand="0" w:oddHBand="1" w:evenHBand="0" w:firstRowFirstColumn="0" w:firstRowLastColumn="0" w:lastRowFirstColumn="0" w:lastRowLastColumn="0"/>
+          <w:trHeight w:val="247"/>
+        </w:trPr>
+        <w:tc>
+          <w:tcPr>
+            <w:cnfStyle w:val="001000000000" w:firstRow="0" w:lastRow="0" w:firstColumn="1" w:lastColumn="0" w:oddVBand="0" w:evenVBand="0" w:oddHBand="0" w:evenHBand="0" w:firstRowFirstColumn="0" w:firstRowLastColumn="0" w:lastRowFirstColumn="0" w:lastRowLastColumn="0"/>
+            <w:tcW w:w="2577" w:type="dxa"/>
+          </w:tcPr>
+          <w:p>
+            <w:pPr>
+              <w:rPr>
+                <w:b w:val="0"/>
+                <w:bCs w:val="0"/>
+              </w:rPr>
+            </w:pPr>
+            <w:r>
+              <w:rPr>
+                <w:b w:val="0"/>
+                <w:bCs w:val="0"/>
+              </w:rPr>
+              <w:t>Cài đặt các chính sách audit</w:t>
+            </w:r>
+          </w:p>
+        </w:tc>
+        <w:tc>
+          <w:tcPr>
+            <w:tcW w:w="2577" w:type="dxa"/>
+          </w:tcPr>
+          <w:p>
+            <w:pPr>
+              <w:pStyle w:val="oancuaDanhsach"/>
+              <w:numPr>
+                <w:ilvl w:val="0"/>
+                <w:numId w:val="7"/>
+              </w:numPr>
+              <w:cnfStyle w:val="000000100000" w:firstRow="0" w:lastRow="0" w:firstColumn="0" w:lastColumn="0" w:oddVBand="0" w:evenVBand="0" w:oddHBand="1" w:evenHBand="0" w:firstRowFirstColumn="0" w:firstRowLastColumn="0" w:lastRowFirstColumn="0" w:lastRowLastColumn="0"/>
+            </w:pPr>
+            <w:r>
+              <w:t>Trần Huy Vũ</w:t>
+            </w:r>
+          </w:p>
+        </w:tc>
+        <w:tc>
+          <w:tcPr>
+            <w:tcW w:w="2577" w:type="dxa"/>
+          </w:tcPr>
+          <w:p>
+            <w:pPr>
+              <w:cnfStyle w:val="000000100000" w:firstRow="0" w:lastRow="0" w:firstColumn="0" w:lastColumn="0" w:oddVBand="0" w:evenVBand="0" w:oddHBand="1" w:evenHBand="0" w:firstRowFirstColumn="0" w:firstRowLastColumn="0" w:lastRowFirstColumn="0" w:lastRowLastColumn="0"/>
+            </w:pPr>
+            <w:r>
+              <w:t>100%</w:t>
+            </w:r>
+          </w:p>
+        </w:tc>
+        <w:tc>
+          <w:tcPr>
+            <w:tcW w:w="2577" w:type="dxa"/>
+          </w:tcPr>
+          <w:p>
+            <w:pPr>
+              <w:cnfStyle w:val="000000100000" w:firstRow="0" w:lastRow="0" w:firstColumn="0" w:lastColumn="0" w:oddVBand="0" w:evenVBand="0" w:oddHBand="1" w:evenHBand="0" w:firstRowFirstColumn="0" w:firstRowLastColumn="0" w:lastRowFirstColumn="0" w:lastRowLastColumn="0"/>
+            </w:pPr>
+            <w:r>
+              <w:t>Không có</w:t>
+            </w:r>
+          </w:p>
+        </w:tc>
+      </w:tr>
+      <w:tr>
+        <w:trPr>
+          <w:trHeight w:val="247"/>
+        </w:trPr>
+        <w:tc>
+          <w:tcPr>
+            <w:cnfStyle w:val="001000000000" w:firstRow="0" w:lastRow="0" w:firstColumn="1" w:lastColumn="0" w:oddVBand="0" w:evenVBand="0" w:oddHBand="0" w:evenHBand="0" w:firstRowFirstColumn="0" w:firstRowLastColumn="0" w:lastRowFirstColumn="0" w:lastRowLastColumn="0"/>
+            <w:tcW w:w="2577" w:type="dxa"/>
+          </w:tcPr>
+          <w:p>
+            <w:pPr>
+              <w:rPr>
+                <w:b w:val="0"/>
+                <w:bCs w:val="0"/>
+              </w:rPr>
+            </w:pPr>
+            <w:r>
+              <w:rPr>
+                <w:b w:val="0"/>
+                <w:bCs w:val="0"/>
+              </w:rPr>
+              <w:t>Thiết kế + Liên kết giao diện</w:t>
+            </w:r>
+          </w:p>
+        </w:tc>
+        <w:tc>
+          <w:tcPr>
+            <w:tcW w:w="2577" w:type="dxa"/>
+          </w:tcPr>
+          <w:p>
+            <w:pPr>
+              <w:pStyle w:val="oancuaDanhsach"/>
+              <w:numPr>
+                <w:ilvl w:val="0"/>
+                <w:numId w:val="7"/>
+              </w:numPr>
+              <w:cnfStyle w:val="000000000000" w:firstRow="0" w:lastRow="0" w:firstColumn="0" w:lastColumn="0" w:oddVBand="0" w:evenVBand="0" w:oddHBand="0" w:evenHBand="0" w:firstRowFirstColumn="0" w:firstRowLastColumn="0" w:lastRowFirstColumn="0" w:lastRowLastColumn="0"/>
+            </w:pPr>
+            <w:r>
+              <w:t>Phạm Ngọc Thùy Trang</w:t>
+            </w:r>
+          </w:p>
+        </w:tc>
+        <w:tc>
+          <w:tcPr>
+            <w:tcW w:w="2577" w:type="dxa"/>
+          </w:tcPr>
+          <w:p>
+            <w:pPr>
+              <w:cnfStyle w:val="000000000000" w:firstRow="0" w:lastRow="0" w:firstColumn="0" w:lastColumn="0" w:oddVBand="0" w:evenVBand="0" w:oddHBand="0" w:evenHBand="0" w:firstRowFirstColumn="0" w:firstRowLastColumn="0" w:lastRowFirstColumn="0" w:lastRowLastColumn="0"/>
+            </w:pPr>
+            <w:r>
+              <w:t>80%</w:t>
+            </w:r>
+          </w:p>
+        </w:tc>
+        <w:tc>
+          <w:tcPr>
+            <w:tcW w:w="2577" w:type="dxa"/>
+          </w:tcPr>
+          <w:p>
+            <w:pPr>
+              <w:cnfStyle w:val="000000000000" w:firstRow="0" w:lastRow="0" w:firstColumn="0" w:lastColumn="0" w:oddVBand="0" w:evenVBand="0" w:oddHBand="0" w:evenHBand="0" w:firstRowFirstColumn="0" w:firstRowLastColumn="0" w:lastRowFirstColumn="0" w:lastRowLastColumn="0"/>
+            </w:pPr>
+            <w:r>
+              <w:t>Không cài đặt giao diện cho OLS và audit</w:t>
+            </w:r>
+          </w:p>
+        </w:tc>
+      </w:tr>
+      <w:tr>
+        <w:trPr>
+          <w:cnfStyle w:val="000000100000" w:firstRow="0" w:lastRow="0" w:firstColumn="0" w:lastColumn="0" w:oddVBand="0" w:evenVBand="0" w:oddHBand="1" w:evenHBand="0" w:firstRowFirstColumn="0" w:firstRowLastColumn="0" w:lastRowFirstColumn="0" w:lastRowLastColumn="0"/>
+          <w:trHeight w:val="247"/>
+        </w:trPr>
+        <w:tc>
+          <w:tcPr>
+            <w:cnfStyle w:val="001000000000" w:firstRow="0" w:lastRow="0" w:firstColumn="1" w:lastColumn="0" w:oddVBand="0" w:evenVBand="0" w:oddHBand="0" w:evenHBand="0" w:firstRowFirstColumn="0" w:firstRowLastColumn="0" w:lastRowFirstColumn="0" w:lastRowLastColumn="0"/>
+            <w:tcW w:w="2577" w:type="dxa"/>
+          </w:tcPr>
+          <w:p>
+            <w:pPr>
+              <w:rPr>
+                <w:b w:val="0"/>
+                <w:bCs w:val="0"/>
+              </w:rPr>
+            </w:pPr>
+            <w:r>
+              <w:rPr>
+                <w:b w:val="0"/>
+                <w:bCs w:val="0"/>
+              </w:rPr>
+              <w:t>Fix bug + viết các hàm bổ sung</w:t>
+            </w:r>
+          </w:p>
+        </w:tc>
+        <w:tc>
+          <w:tcPr>
+            <w:tcW w:w="2577" w:type="dxa"/>
+          </w:tcPr>
+          <w:p>
+            <w:pPr>
+              <w:pStyle w:val="oancuaDanhsach"/>
+              <w:numPr>
+                <w:ilvl w:val="0"/>
+                <w:numId w:val="7"/>
+              </w:numPr>
+              <w:cnfStyle w:val="000000100000" w:firstRow="0" w:lastRow="0" w:firstColumn="0" w:lastColumn="0" w:oddVBand="0" w:evenVBand="0" w:oddHBand="1" w:evenHBand="0" w:firstRowFirstColumn="0" w:firstRowLastColumn="0" w:lastRowFirstColumn="0" w:lastRowLastColumn="0"/>
+            </w:pPr>
+            <w:r>
+              <w:t>Phạm Ngọc Thùy Trang</w:t>
+            </w:r>
+          </w:p>
+        </w:tc>
+        <w:tc>
+          <w:tcPr>
+            <w:tcW w:w="2577" w:type="dxa"/>
+          </w:tcPr>
+          <w:p>
+            <w:pPr>
+              <w:cnfStyle w:val="000000100000" w:firstRow="0" w:lastRow="0" w:firstColumn="0" w:lastColumn="0" w:oddVBand="0" w:evenVBand="0" w:oddHBand="1" w:evenHBand="0" w:firstRowFirstColumn="0" w:firstRowLastColumn="0" w:lastRowFirstColumn="0" w:lastRowLastColumn="0"/>
+            </w:pPr>
+            <w:r>
+              <w:t>100%</w:t>
+            </w:r>
+          </w:p>
+        </w:tc>
+        <w:tc>
+          <w:tcPr>
+            <w:tcW w:w="2577" w:type="dxa"/>
+          </w:tcPr>
+          <w:p>
+            <w:pPr>
+              <w:cnfStyle w:val="000000100000" w:firstRow="0" w:lastRow="0" w:firstColumn="0" w:lastColumn="0" w:oddVBand="0" w:evenVBand="0" w:oddHBand="1" w:evenHBand="0" w:firstRowFirstColumn="0" w:firstRowLastColumn="0" w:lastRowFirstColumn="0" w:lastRowLastColumn="0"/>
+            </w:pPr>
+            <w:r>
+              <w:t>Không có</w:t>
+            </w:r>
+          </w:p>
+        </w:tc>
+      </w:tr>
+      <w:tr>
+        <w:trPr>
+          <w:trHeight w:val="247"/>
+        </w:trPr>
+        <w:tc>
+          <w:tcPr>
+            <w:cnfStyle w:val="001000000000" w:firstRow="0" w:lastRow="0" w:firstColumn="1" w:lastColumn="0" w:oddVBand="0" w:evenVBand="0" w:oddHBand="0" w:evenHBand="0" w:firstRowFirstColumn="0" w:firstRowLastColumn="0" w:lastRowFirstColumn="0" w:lastRowLastColumn="0"/>
+            <w:tcW w:w="2577" w:type="dxa"/>
+          </w:tcPr>
+          <w:p>
+            <w:pPr>
+              <w:rPr>
+                <w:b w:val="0"/>
+                <w:bCs w:val="0"/>
+              </w:rPr>
+            </w:pPr>
+            <w:r>
+              <w:rPr>
+                <w:b w:val="0"/>
+                <w:bCs w:val="0"/>
+              </w:rPr>
+              <w:t xml:space="preserve">Chỉnh sửa báo cáo </w:t>
+            </w:r>
+          </w:p>
+        </w:tc>
+        <w:tc>
+          <w:tcPr>
+            <w:tcW w:w="2577" w:type="dxa"/>
+          </w:tcPr>
+          <w:p>
+            <w:pPr>
+              <w:pStyle w:val="oancuaDanhsach"/>
+              <w:numPr>
+                <w:ilvl w:val="0"/>
+                <w:numId w:val="7"/>
+              </w:numPr>
+              <w:cnfStyle w:val="000000000000" w:firstRow="0" w:lastRow="0" w:firstColumn="0" w:lastColumn="0" w:oddVBand="0" w:evenVBand="0" w:oddHBand="0" w:evenHBand="0" w:firstRowFirstColumn="0" w:firstRowLastColumn="0" w:lastRowFirstColumn="0" w:lastRowLastColumn="0"/>
+            </w:pPr>
+            <w:r>
+              <w:t>Trần Huy Vũ</w:t>
+            </w:r>
+          </w:p>
+          <w:p>
+            <w:pPr>
+              <w:pStyle w:val="oancuaDanhsach"/>
+              <w:numPr>
+                <w:ilvl w:val="0"/>
+                <w:numId w:val="7"/>
+              </w:numPr>
+              <w:cnfStyle w:val="000000000000" w:firstRow="0" w:lastRow="0" w:firstColumn="0" w:lastColumn="0" w:oddVBand="0" w:evenVBand="0" w:oddHBand="0" w:evenHBand="0" w:firstRowFirstColumn="0" w:firstRowLastColumn="0" w:lastRowFirstColumn="0" w:lastRowLastColumn="0"/>
+            </w:pPr>
+            <w:r>
+              <w:t>Phạm Ngọc Thùy Trang</w:t>
+            </w:r>
+          </w:p>
+          <w:p>
+            <w:pPr>
+              <w:pStyle w:val="oancuaDanhsach"/>
+              <w:numPr>
+                <w:ilvl w:val="0"/>
+                <w:numId w:val="7"/>
+              </w:numPr>
+              <w:cnfStyle w:val="000000000000" w:firstRow="0" w:lastRow="0" w:firstColumn="0" w:lastColumn="0" w:oddVBand="0" w:evenVBand="0" w:oddHBand="0" w:evenHBand="0" w:firstRowFirstColumn="0" w:firstRowLastColumn="0" w:lastRowFirstColumn="0" w:lastRowLastColumn="0"/>
+            </w:pPr>
+            <w:r>
+              <w:t>Quách Phú Thành</w:t>
+            </w:r>
+          </w:p>
+        </w:tc>
+        <w:tc>
+          <w:tcPr>
+            <w:tcW w:w="2577" w:type="dxa"/>
+          </w:tcPr>
+          <w:p>
+            <w:pPr>
+              <w:cnfStyle w:val="000000000000" w:firstRow="0" w:lastRow="0" w:firstColumn="0" w:lastColumn="0" w:oddVBand="0" w:evenVBand="0" w:oddHBand="0" w:evenHBand="0" w:firstRowFirstColumn="0" w:firstRowLastColumn="0" w:lastRowFirstColumn="0" w:lastRowLastColumn="0"/>
+            </w:pPr>
+            <w:r>
+              <w:t>100%</w:t>
+            </w:r>
+          </w:p>
+        </w:tc>
+        <w:tc>
+          <w:tcPr>
+            <w:tcW w:w="2577" w:type="dxa"/>
+          </w:tcPr>
+          <w:p>
+            <w:pPr>
+              <w:cnfStyle w:val="000000000000" w:firstRow="0" w:lastRow="0" w:firstColumn="0" w:lastColumn="0" w:oddVBand="0" w:evenVBand="0" w:oddHBand="0" w:evenHBand="0" w:firstRowFirstColumn="0" w:firstRowLastColumn="0" w:lastRowFirstColumn="0" w:lastRowLastColumn="0"/>
+            </w:pPr>
+            <w:r>
+              <w:t>Không có</w:t>
+            </w:r>
           </w:p>
         </w:tc>
       </w:tr>
     </w:tbl>
     <w:p/>
-    <w:p/>
+    <w:p>
+      <w:r>
+        <w:br w:type="page"/>
+      </w:r>
+    </w:p>
     <w:p/>
     <w:sdt>
       <w:sdtPr>
@@ -16112,7 +16745,7 @@
     <w:charset w:val="00"/>
     <w:family w:val="roman"/>
     <w:pitch w:val="variable"/>
-    <w:sig w:usb0="E0002AFF" w:usb1="C0007843" w:usb2="00000009" w:usb3="00000000" w:csb0="000001FF" w:csb1="00000000"/>
+    <w:sig w:usb0="E0002EFF" w:usb1="C000785B" w:usb2="00000009" w:usb3="00000000" w:csb0="000001FF" w:csb1="00000000"/>
   </w:font>
   <w:font w:name="Wingdings">
     <w:panose1 w:val="05000000000000000000"/>
@@ -16140,14 +16773,14 @@
     <w:charset w:val="00"/>
     <w:family w:val="swiss"/>
     <w:pitch w:val="variable"/>
-    <w:sig w:usb0="E0002AFF" w:usb1="4000ACFF" w:usb2="00000001" w:usb3="00000000" w:csb0="000001FF" w:csb1="00000000"/>
+    <w:sig w:usb0="E4002EFF" w:usb1="C000247B" w:usb2="00000009" w:usb3="00000000" w:csb0="000001FF" w:csb1="00000000"/>
   </w:font>
   <w:font w:name="Arial">
     <w:panose1 w:val="020B0604020202020204"/>
     <w:charset w:val="00"/>
     <w:family w:val="swiss"/>
     <w:pitch w:val="variable"/>
-    <w:sig w:usb0="E0002AFF" w:usb1="C0007843" w:usb2="00000009" w:usb3="00000000" w:csb0="000001FF" w:csb1="00000000"/>
+    <w:sig w:usb0="E0002EFF" w:usb1="C000785B" w:usb2="00000009" w:usb3="00000000" w:csb0="000001FF" w:csb1="00000000"/>
   </w:font>
   <w:font w:name="Cambria">
     <w:panose1 w:val="02040503050406030204"/>
@@ -16175,7 +16808,7 @@
     <w:charset w:val="00"/>
     <w:family w:val="swiss"/>
     <w:pitch w:val="variable"/>
-    <w:sig w:usb0="A0002AEF" w:usb1="4000207B" w:usb2="00000000" w:usb3="00000000" w:csb0="000001FF" w:csb1="00000000"/>
+    <w:sig w:usb0="E4002EFF" w:usb1="C000247B" w:usb2="00000009" w:usb3="00000000" w:csb0="000001FF" w:csb1="00000000"/>
   </w:font>
 </w:fonts>
 </file>

</xml_diff>